<commit_message>
updates ya casi casi casi
</commit_message>
<xml_diff>
--- a/discussion_draft ss.docx
+++ b/discussion_draft ss.docx
@@ -1,6 +1,6 @@
 
 <file path=word/document.xml><?xml version="1.0" encoding="utf-8"?>
-<w:document xmlns:wpc="http://schemas.microsoft.com/office/word/2010/wordprocessingCanvas" xmlns:cx="http://schemas.microsoft.com/office/drawing/2014/chartex" xmlns:cx1="http://schemas.microsoft.com/office/drawing/2015/9/8/chartex" xmlns:cx2="http://schemas.microsoft.com/office/drawing/2015/10/21/chartex" xmlns:cx3="http://schemas.microsoft.com/office/drawing/2016/5/9/chartex" xmlns:cx4="http://schemas.microsoft.com/office/drawing/2016/5/10/chartex" xmlns:cx5="http://schemas.microsoft.com/office/drawing/2016/5/11/chartex" xmlns:cx6="http://schemas.microsoft.com/office/drawing/2016/5/12/chartex" xmlns:cx7="http://schemas.microsoft.com/office/drawing/2016/5/13/chartex" xmlns:cx8="http://schemas.microsoft.com/office/drawing/2016/5/14/chartex" xmlns:mc="http://schemas.openxmlformats.org/markup-compatibility/2006" xmlns:aink="http://schemas.microsoft.com/office/drawing/2016/ink" xmlns:am3d="http://schemas.microsoft.com/office/drawing/2017/model3d" xmlns:o="urn:schemas-microsoft-com:office:office" xmlns:r="http://schemas.openxmlformats.org/officeDocument/2006/relationships" xmlns:m="http://schemas.openxmlformats.org/officeDocument/2006/math" xmlns:v="urn:schemas-microsoft-com:vml" xmlns:wp14="http://schemas.microsoft.com/office/word/2010/wordprocessingDrawing" xmlns:wp="http://schemas.openxmlformats.org/drawingml/2006/wordprocessingDrawing" xmlns:w10="urn:schemas-microsoft-com:office:word" xmlns:w="http://schemas.openxmlformats.org/wordprocessingml/2006/main" xmlns:w14="http://schemas.microsoft.com/office/word/2010/wordml" xmlns:w15="http://schemas.microsoft.com/office/word/2012/wordml" xmlns:w16cex="http://schemas.microsoft.com/office/word/2018/wordml/cex" xmlns:w16cid="http://schemas.microsoft.com/office/word/2016/wordml/cid" xmlns:w16="http://schemas.microsoft.com/office/word/2018/wordml" xmlns:w16sdtdh="http://schemas.microsoft.com/office/word/2020/wordml/sdtdatahash" xmlns:w16se="http://schemas.microsoft.com/office/word/2015/wordml/symex" xmlns:wpg="http://schemas.microsoft.com/office/word/2010/wordprocessingGroup" xmlns:wpi="http://schemas.microsoft.com/office/word/2010/wordprocessingInk" xmlns:wne="http://schemas.microsoft.com/office/word/2006/wordml" xmlns:wps="http://schemas.microsoft.com/office/word/2010/wordprocessingShape" mc:Ignorable="w14 w15 w16se w16cid w16 w16cex w16sdtdh wp14">
+<w:document xmlns:wpc="http://schemas.microsoft.com/office/word/2010/wordprocessingCanvas" xmlns:cx="http://schemas.microsoft.com/office/drawing/2014/chartex" xmlns:cx1="http://schemas.microsoft.com/office/drawing/2015/9/8/chartex" xmlns:mc="http://schemas.openxmlformats.org/markup-compatibility/2006" xmlns:o="urn:schemas-microsoft-com:office:office" xmlns:r="http://schemas.openxmlformats.org/officeDocument/2006/relationships" xmlns:m="http://schemas.openxmlformats.org/officeDocument/2006/math" xmlns:v="urn:schemas-microsoft-com:vml" xmlns:wp14="http://schemas.microsoft.com/office/word/2010/wordprocessingDrawing" xmlns:wp="http://schemas.openxmlformats.org/drawingml/2006/wordprocessingDrawing" xmlns:w10="urn:schemas-microsoft-com:office:word" xmlns:w="http://schemas.openxmlformats.org/wordprocessingml/2006/main" xmlns:w14="http://schemas.microsoft.com/office/word/2010/wordml" xmlns:w15="http://schemas.microsoft.com/office/word/2012/wordml" xmlns:w16se="http://schemas.microsoft.com/office/word/2015/wordml/symex" xmlns:wpg="http://schemas.microsoft.com/office/word/2010/wordprocessingGroup" xmlns:wpi="http://schemas.microsoft.com/office/word/2010/wordprocessingInk" xmlns:wne="http://schemas.microsoft.com/office/word/2006/wordml" xmlns:wps="http://schemas.microsoft.com/office/word/2010/wordprocessingShape" mc:Ignorable="w14 w15 w16se wp14">
   <w:body>
     <w:p>
       <w:r>
@@ -419,7 +419,13 @@
         <w:t xml:space="preserve"> of follow-up</w:t>
       </w:r>
       <w:r>
-        <w:t>[@forette1998; @tzourio2003;@lithell2003; @diener2008; @anderson2011; @williamson2019]</w:t>
+        <w:t>[@forette1998; @tzourio2003;</w:t>
+      </w:r>
+      <w:r>
+        <w:t xml:space="preserve"> </w:t>
+      </w:r>
+      <w:r>
+        <w:t>@lithell2003; @diener2008; @anderson2011; @williamson2019]</w:t>
       </w:r>
       <w:r>
         <w:t xml:space="preserve">. </w:t>
@@ -1192,7 +1198,13 @@
         <w:t xml:space="preserve">, numerous </w:t>
       </w:r>
       <w:r>
-        <w:t xml:space="preserve">studies have studied the association between cancer and dementia, most of them retrieving similar findings [@ospina2020, </w:t>
+        <w:t>studies have studied the association between cancer and dementia, most of them retrieving s</w:t>
+      </w:r>
+      <w:r>
+        <w:t>imilar findings [@ospina2020;</w:t>
+      </w:r>
+      <w:r>
+        <w:t xml:space="preserve"> </w:t>
       </w:r>
       <w:r>
         <w:t>@vanderwillik2018</w:t>
@@ -1216,7 +1228,13 @@
         <w:t xml:space="preserve"> propose multiple hypothesis to explain this association, including several biological, behavioral and environmental factors</w:t>
       </w:r>
       <w:r>
-        <w:t>[@]</w:t>
+        <w:t>[@</w:t>
+      </w:r>
+      <w:r>
+        <w:t>snyder2016</w:t>
+      </w:r>
+      <w:r>
+        <w:t>]</w:t>
       </w:r>
       <w:r>
         <w:t xml:space="preserve">. Thus, this area of research seems to have </w:t>
@@ -1832,16 +1850,10 @@
         <w:t xml:space="preserve"> and are one of the main concerns of the field</w:t>
       </w:r>
       <w:r>
-        <w:t>[@</w:t>
-      </w:r>
-      <w:r>
-        <w:t>manley2021</w:t>
-      </w:r>
-      <w:r>
-        <w:t>]</w:t>
-      </w:r>
-      <w:r>
-        <w:t xml:space="preserve">. However, this should not mean that we should obviate the discussion </w:t>
+        <w:t xml:space="preserve">. </w:t>
+      </w:r>
+      <w:r>
+        <w:t xml:space="preserve">However, this should not mean that we should obviate the discussion </w:t>
       </w:r>
       <w:r>
         <w:t>since it is already known, we should raise it every time we study a biomarker</w:t>
@@ -2592,7 +2604,22 @@
     </w:p>
     <w:p>
       <w:r>
-        <w:t xml:space="preserve">I would like to briefly give a special mention to the controlled direct effect for two reasons: many researchers may feel uncomfortable with answering a question that refers to a hypothetical scenario where death is prevented and second, as discussed in Chapter 5, many </w:t>
+        <w:t xml:space="preserve">Given that Chapter 6 focuses partially on </w:t>
+      </w:r>
+      <w:r>
+        <w:t xml:space="preserve">the controlled direct </w:t>
+      </w:r>
+      <w:r>
+        <w:t>effect, I would like to give a special mention to this estimand for two reasons. First, m</w:t>
+      </w:r>
+      <w:r>
+        <w:t>any researchers may feel uncomfortable with answering a question that refers to a hypothetical s</w:t>
+      </w:r>
+      <w:r>
+        <w:t>cenario where death is prevented. Second</w:t>
+      </w:r>
+      <w:r>
+        <w:t xml:space="preserve">, as discussed in Chapter 5, many </w:t>
       </w:r>
       <w:r>
         <w:t xml:space="preserve">studies </w:t>
@@ -2634,6 +2661,7 @@
       </w:r>
       <w:proofErr w:type="spellStart"/>
       <w:r>
+        <w:lastRenderedPageBreak/>
         <w:t>Thern</w:t>
       </w:r>
       <w:r>
@@ -2644,11 +2672,7 @@
       </w:r>
       <w:proofErr w:type="spellEnd"/>
       <w:r>
-        <w:t xml:space="preserve">, author of the R "survival" package, </w:t>
-      </w:r>
-      <w:r>
-        <w:lastRenderedPageBreak/>
-        <w:t>provides his opinion on this estimand in the documentation of the corresponding package as follows:</w:t>
+        <w:t>, author of the R "survival" package, provides his opinion on this estimand in the documentation of the corresponding package as follows:</w:t>
       </w:r>
       <w:r>
         <w:t xml:space="preserve"> "</w:t>
@@ -2687,7 +2711,15 @@
         <w:t>2012]</w:t>
       </w:r>
       <w:r>
-        <w:t xml:space="preserve">. Basile </w:t>
+        <w:t xml:space="preserve">. </w:t>
+      </w:r>
+      <w:proofErr w:type="spellStart"/>
+      <w:r>
+        <w:t>Basile</w:t>
+      </w:r>
+      <w:proofErr w:type="spellEnd"/>
+      <w:r>
+        <w:t xml:space="preserve"> </w:t>
       </w:r>
       <w:proofErr w:type="spellStart"/>
       <w:r>
@@ -2859,129 +2891,212 @@
       <w:r>
         <w:t>.</w:t>
       </w:r>
+      <w:r>
+        <w:t xml:space="preserve"> That being said, imagining scenarios</w:t>
+      </w:r>
+      <w:r>
+        <w:t xml:space="preserve"> where death is </w:t>
+      </w:r>
+      <w:r>
+        <w:t xml:space="preserve">entirely </w:t>
+      </w:r>
+      <w:r>
+        <w:t>prevented may</w:t>
+      </w:r>
+      <w:r>
+        <w:t xml:space="preserve"> be</w:t>
+      </w:r>
+      <w:r>
+        <w:t xml:space="preserve"> </w:t>
+      </w:r>
+      <w:r>
+        <w:t xml:space="preserve">relatively </w:t>
+      </w:r>
+      <w:r>
+        <w:t>reasonable</w:t>
+      </w:r>
+      <w:r>
+        <w:t xml:space="preserve"> in some cases</w:t>
+      </w:r>
+      <w:r>
+        <w:t>, depending on the research question of interest, and if we can first conceptualize the intervention that would prevent death over follow</w:t>
+      </w:r>
+      <w:r>
+        <w:t>-</w:t>
+      </w:r>
+      <w:r>
+        <w:t>up</w:t>
+      </w:r>
+      <w:r>
+        <w:t xml:space="preserve"> </w:t>
+      </w:r>
+      <w:r>
+        <w:t>(and have sufficient data)</w:t>
+      </w:r>
+      <w:r>
+        <w:t xml:space="preserve">. </w:t>
+      </w:r>
+      <w:r>
+        <w:t xml:space="preserve">Although dementia happens </w:t>
+      </w:r>
+      <w:r>
+        <w:t>in late-life</w:t>
+      </w:r>
+      <w:r>
+        <w:t>,</w:t>
+      </w:r>
+      <w:r>
+        <w:t xml:space="preserve"> indicators of how much life</w:t>
+      </w:r>
+      <w:r>
+        <w:t xml:space="preserve"> </w:t>
+      </w:r>
+      <w:r>
+        <w:t xml:space="preserve">expectancy has improved worldwide over </w:t>
+      </w:r>
+      <w:r>
+        <w:t>the last century</w:t>
+      </w:r>
+      <w:r>
+        <w:t xml:space="preserve">, and that high income countries are reducing mortality from preventable diseases, </w:t>
+      </w:r>
+      <w:r>
+        <w:t>makes me more optimistic about this approach and far from considering a zombie apocalypse any time soon.</w:t>
+      </w:r>
+      <w:r>
+        <w:t xml:space="preserve"> </w:t>
+      </w:r>
     </w:p>
     <w:p>
-      <w:r>
-        <w:t xml:space="preserve">In Chapter 6 I developed in depth the concepts related to the controlled direct effect and the total effect while there are other estimands to be considered, such as: the survivor average causal effect (SACE)[@frangakis2002], the separable effects [@stensrud2019] and the total effect on the composite outcome. And yet, the reader may feel unsatisfied with these </w:t>
-      </w:r>
-      <w:proofErr w:type="spellStart"/>
-      <w:r>
-        <w:t>estimand</w:t>
-      </w:r>
-      <w:proofErr w:type="spellEnd"/>
-      <w:r>
-        <w:t xml:space="preserve">, since their interpretation might be unrealistic, effects may be unwanted, or unreasonable assumptions. At least I know I share these thoughts and feelings around competing events, but throughout this dissertation I’ve realized that there is no right or wrong universal answer. There is no one </w:t>
-      </w:r>
-      <w:proofErr w:type="spellStart"/>
-      <w:r>
-        <w:t>estimand</w:t>
-      </w:r>
-      <w:proofErr w:type="spellEnd"/>
-      <w:r>
-        <w:t xml:space="preserve"> that is better than the other, it all comes down to which one is more suitable to the question of interest, how strong is the association between the intervention/exposure of interest and death, how frequent is death (or the competing event) over follow-up, how much information we have over follow-up to satisfy the required assumptions, etc. In </w:t>
+      <w:commentRangeStart w:id="0"/>
+      <w:r>
+        <w:t>A</w:t>
+      </w:r>
+      <w:r>
+        <w:t>lthough</w:t>
+      </w:r>
+      <w:commentRangeEnd w:id="0"/>
+      <w:r>
+        <w:rPr>
+          <w:rStyle w:val="CommentReference"/>
+        </w:rPr>
+        <w:commentReference w:id="0"/>
+      </w:r>
+      <w:r>
+        <w:t xml:space="preserve"> </w:t>
+      </w:r>
+      <w:r>
+        <w:t>Chapter 6</w:t>
+      </w:r>
+      <w:r>
+        <w:t xml:space="preserve"> </w:t>
+      </w:r>
+      <w:r>
+        <w:t>is devoted to</w:t>
+      </w:r>
+      <w:r>
+        <w:t xml:space="preserve"> </w:t>
+      </w:r>
+      <w:r>
+        <w:t xml:space="preserve">the controlled direct effect and the total effect in Chapter 6, there are other estimands to be considered, such as: the survivor average causal effect (SACE)[@frangakis2002], the separable effects [@stensrud2019] and the total effect on the composite outcome. And yet, the </w:t>
       </w:r>
       <w:r>
         <w:lastRenderedPageBreak/>
-        <w:t>some settings, we may not be able to answer the question of interest, but rather only test the sharp null hypothesis (as in Chapter 4).</w:t>
+        <w:t>reader may feel unsatisfied with</w:t>
+      </w:r>
+      <w:r>
+        <w:t xml:space="preserve"> all</w:t>
+      </w:r>
+      <w:r>
+        <w:t xml:space="preserve"> these estimand</w:t>
+      </w:r>
+      <w:r>
+        <w:t>s</w:t>
+      </w:r>
+      <w:r>
+        <w:t>, since their interpretation might be unrealistic, effects may be unwanted, or</w:t>
+      </w:r>
+      <w:r>
+        <w:t xml:space="preserve"> because</w:t>
+      </w:r>
+      <w:r>
+        <w:t xml:space="preserve"> assumptions</w:t>
+      </w:r>
+      <w:r>
+        <w:t xml:space="preserve"> are </w:t>
+      </w:r>
+      <w:r>
+        <w:t xml:space="preserve">unreasonable. At least I know I share these thoughts and feelings around competing events, but throughout this dissertation I’ve realized that there is no right or wrong universal answer. There is no one estimand that is better than the other, it all comes down to which one is more suitable to the question of interest, how strong is the association between the intervention/exposure of interest and death, how frequent is death (or the competing event) over follow-up, how much information we have over follow-up to satisfy the required assumptions, etc. </w:t>
+      </w:r>
+      <w:r>
+        <w:t xml:space="preserve">I believe that to improve how current research is done when competing events are present, </w:t>
+      </w:r>
+      <w:r>
+        <w:t xml:space="preserve">as epidemiologists we need to communicate that all these </w:t>
+      </w:r>
+      <w:r>
+        <w:t>questions are possible</w:t>
+      </w:r>
+      <w:r>
+        <w:t xml:space="preserve"> (with their tradeoffs), </w:t>
+      </w:r>
+      <w:r>
+        <w:t>rather than prescribing analytical recipes to fit generic</w:t>
+      </w:r>
+      <w:r>
+        <w:t xml:space="preserve"> (and empty)</w:t>
+      </w:r>
+      <w:r>
+        <w:t xml:space="preserve"> </w:t>
+      </w:r>
+      <w:r>
+        <w:t xml:space="preserve">classifications </w:t>
+      </w:r>
+      <w:r>
+        <w:t xml:space="preserve">such as “etiological” or “predictive”. </w:t>
       </w:r>
     </w:p>
-    <w:p/>
     <w:p>
       <w:pPr>
         <w:rPr>
           <w:rFonts w:eastAsia="Times New Roman" w:cs="Times New Roman"/>
         </w:rPr>
       </w:pPr>
-      <w:commentRangeStart w:id="0"/>
-      <w:r>
-        <w:t xml:space="preserve">That being said, </w:t>
-      </w:r>
-      <w:r>
-        <w:t xml:space="preserve">imagining </w:t>
-      </w:r>
-      <w:r>
-        <w:t xml:space="preserve">scenarios where death is </w:t>
-      </w:r>
-      <w:r>
-        <w:t xml:space="preserve">entirely </w:t>
-      </w:r>
-      <w:r>
-        <w:t>prevented may</w:t>
-      </w:r>
-      <w:r>
-        <w:t xml:space="preserve"> be</w:t>
-      </w:r>
-      <w:r>
-        <w:t xml:space="preserve"> </w:t>
-      </w:r>
-      <w:r>
-        <w:t xml:space="preserve">relatively </w:t>
-      </w:r>
-      <w:r>
-        <w:t>reasonable, depending on the research question of interest, and if we can first conceptualize the intervention that would prevent death over follow</w:t>
-      </w:r>
-      <w:r>
-        <w:t>-</w:t>
-      </w:r>
-      <w:r>
-        <w:t>up</w:t>
-      </w:r>
-      <w:r>
-        <w:t xml:space="preserve"> </w:t>
-      </w:r>
-      <w:r>
-        <w:t>(and have sufficient data)</w:t>
-      </w:r>
-      <w:r>
-        <w:t xml:space="preserve">. </w:t>
-      </w:r>
-      <w:r>
-        <w:t xml:space="preserve">Although dementia happens </w:t>
-      </w:r>
-      <w:r>
-        <w:t>in late-life</w:t>
+      <w:r>
+        <w:t xml:space="preserve">And </w:t>
+      </w:r>
+      <w:r>
+        <w:t>to finalize</w:t>
       </w:r>
       <w:r>
         <w:t>,</w:t>
       </w:r>
       <w:r>
-        <w:t xml:space="preserve"> indicators of how much life</w:t>
-      </w:r>
-      <w:r>
-        <w:t xml:space="preserve"> </w:t>
-      </w:r>
-      <w:r>
-        <w:t xml:space="preserve">expectancy has improved worldwide over </w:t>
-      </w:r>
-      <w:r>
-        <w:t>the last century</w:t>
-      </w:r>
-      <w:r>
-        <w:t xml:space="preserve">, and that high income countries are reducing mortality from preventable diseases, </w:t>
-      </w:r>
-      <w:r>
-        <w:t>makes me more optimistic about this approach and far from considering a zombie apocalypse any time soon.</w:t>
-      </w:r>
-      <w:ins w:id="1" w:author="L.P. Rojas Saunero" w:date="2021-10-13T12:27:00Z">
-        <w:r>
-          <w:t xml:space="preserve"> Likewise, a</w:t>
-        </w:r>
-      </w:ins>
-      <w:r>
-        <w:t xml:space="preserve"> </w:t>
-      </w:r>
-      <w:commentRangeEnd w:id="0"/>
-      <w:r>
-        <w:rPr>
-          <w:rStyle w:val="CommentReference"/>
-        </w:rPr>
-        <w:commentReference w:id="0"/>
-      </w:r>
-      <w:r>
-        <w:t>And to finalize, the smallpox</w:t>
-      </w:r>
-      <w:r>
-        <w:t xml:space="preserve"> story also resonates with the notion of conceptualizing clear questions even in settings where we don’t have the treatment yet, measured, tested or discovered. As Carol Buck wrote in 1975: “</w:t>
+        <w:t xml:space="preserve"> </w:t>
+      </w:r>
+      <w:r>
+        <w:t>the smallpox</w:t>
+      </w:r>
+      <w:r>
+        <w:t xml:space="preserve"> story </w:t>
+      </w:r>
+      <w:r>
+        <w:t xml:space="preserve">is delightful because it </w:t>
+      </w:r>
+      <w:r>
+        <w:t>also resonates with the notion of conceptualizing clear qu</w:t>
+      </w:r>
+      <w:r>
+        <w:t xml:space="preserve">estions even in settings where </w:t>
+      </w:r>
+      <w:r>
+        <w:t xml:space="preserve">the treatment </w:t>
+      </w:r>
+      <w:r>
+        <w:t xml:space="preserve">is not available, </w:t>
+      </w:r>
+      <w:r>
+        <w:t>tested or discovered. As Carol Buck wrote in 1975: “</w:t>
       </w:r>
       <w:r>
         <w:rPr>
@@ -2995,7 +3110,7 @@
     </w:p>
     <w:p>
       <w:r>
-        <w:t>### Directions for future research</w:t>
+        <w:t>## Directions for future research</w:t>
       </w:r>
     </w:p>
     <w:p>
@@ -3084,7 +3199,13 @@
         <w:t xml:space="preserve"> [@epidemicIllusions]</w:t>
       </w:r>
       <w:r>
-        <w:t xml:space="preserve">. While these ideas may sound radical, they have an important point to reflect </w:t>
+        <w:t xml:space="preserve">. While these </w:t>
+      </w:r>
+      <w:r>
+        <w:t>statements</w:t>
+      </w:r>
+      <w:r>
+        <w:t xml:space="preserve"> may sound radical, they have an important point to reflect </w:t>
       </w:r>
       <w:r>
         <w:t>upon</w:t>
@@ -3191,7 +3312,13 @@
         <w:t xml:space="preserve">has proved how </w:t>
       </w:r>
       <w:r>
-        <w:t xml:space="preserve">massive is the burden of health disparities, which systematically affect minoritized populations </w:t>
+        <w:t>massive is the burden of health disparities, which systematically affect minoritized</w:t>
+      </w:r>
+      <w:r>
+        <w:t xml:space="preserve"> and underserved</w:t>
+      </w:r>
+      <w:r>
+        <w:t xml:space="preserve"> populations </w:t>
       </w:r>
       <w:r>
         <w:t xml:space="preserve">in larger proportion. </w:t>
@@ -3236,7 +3363,11 @@
         <w:t>methods development</w:t>
       </w:r>
       <w:r>
-        <w:t xml:space="preserve"> and applied research</w:t>
+        <w:t xml:space="preserve"> and </w:t>
+      </w:r>
+      <w:r>
+        <w:lastRenderedPageBreak/>
+        <w:t>applied research</w:t>
       </w:r>
       <w:r>
         <w:t xml:space="preserve"> at people’</w:t>
@@ -3248,11 +3379,7 @@
         <w:t xml:space="preserve"> and holding accountable for the work we do at a broader scale</w:t>
       </w:r>
       <w:r>
-        <w:t xml:space="preserve">. If </w:t>
-      </w:r>
-      <w:r>
-        <w:lastRenderedPageBreak/>
-        <w:t xml:space="preserve">not, </w:t>
+        <w:t xml:space="preserve">. If not, </w:t>
       </w:r>
       <w:r>
         <w:t xml:space="preserve">we are in fact perpetuating, authorizing and validating the enduring </w:t>
@@ -3305,9 +3432,6 @@
         <w:t>have a disproportional impact on minoritized</w:t>
       </w:r>
       <w:r>
-        <w:t xml:space="preserve"> and underserved</w:t>
-      </w:r>
-      <w:r>
         <w:t xml:space="preserve"> populations</w:t>
       </w:r>
       <w:r>
@@ -3389,9 +3513,6 @@
         <w:t xml:space="preserve"> performed</w:t>
       </w:r>
       <w:r>
-        <w:t>[@]</w:t>
-      </w:r>
-      <w:r>
         <w:t xml:space="preserve">. </w:t>
       </w:r>
       <w:r>
@@ -3464,7 +3585,13 @@
         <w:t xml:space="preserve"> domina</w:t>
       </w:r>
       <w:r>
-        <w:t>nce and privilege of one racial/ethnic/geographical sector</w:t>
+        <w:t>nce and privilege of one racial/ethnic</w:t>
+      </w:r>
+      <w:r>
+        <w:t>al</w:t>
+      </w:r>
+      <w:r>
+        <w:t>/geographical sector</w:t>
       </w:r>
       <w:r>
         <w:t xml:space="preserve"> in dementia research</w:t>
@@ -3489,6 +3616,9 @@
       </w:r>
       <w:r>
         <w:t>@howe2018</w:t>
+      </w:r>
+      <w:r>
+        <w:t>; @jackson2021</w:t>
       </w:r>
       <w:r>
         <w:t>].</w:t>
@@ -3529,7 +3659,31 @@
         <w:t xml:space="preserve">have developed </w:t>
       </w:r>
       <w:r>
-        <w:t xml:space="preserve">very needed theory and analytic tools to answer questions with attention to the upstream factors I mentioned before. For example, </w:t>
+        <w:t xml:space="preserve">very needed theory and analytic tools to answer questions with attention to the upstream factors I mentioned before. </w:t>
+      </w:r>
+      <w:r>
+        <w:t xml:space="preserve">I </w:t>
+      </w:r>
+      <w:r>
+        <w:t xml:space="preserve">will briefly </w:t>
+      </w:r>
+      <w:r>
+        <w:t xml:space="preserve">mention some of the work that has helped me understand </w:t>
+      </w:r>
+      <w:r>
+        <w:t xml:space="preserve">the powerful </w:t>
+      </w:r>
+      <w:r>
+        <w:t>connection between these areas of research</w:t>
+      </w:r>
+      <w:r>
+        <w:t xml:space="preserve">. </w:t>
+      </w:r>
+      <w:r>
+        <w:t>For example,</w:t>
+      </w:r>
+      <w:r>
+        <w:t xml:space="preserve"> </w:t>
       </w:r>
       <w:proofErr w:type="spellStart"/>
       <w:r>
@@ -3543,7 +3697,19 @@
         <w:t xml:space="preserve"> addressed how to conceptualize</w:t>
       </w:r>
       <w:r>
-        <w:t xml:space="preserve"> race [@vanderweele2014]. Howe and Robinson have outlined </w:t>
+        <w:t xml:space="preserve"> </w:t>
+      </w:r>
+      <w:r>
+        <w:t xml:space="preserve">the effect of </w:t>
+      </w:r>
+      <w:r>
+        <w:t xml:space="preserve">race </w:t>
+      </w:r>
+      <w:r>
+        <w:t>when this is the main exposure and when it is considered as a confounding variable in regression models, highlighting how assumptions translate into interpretation</w:t>
+      </w:r>
+      <w:r>
+        <w:t xml:space="preserve">[@vanderweele2014]. Howe and Robinson have outlined </w:t>
       </w:r>
       <w:r>
         <w:t>how racial disparities may translate into selection bias</w:t>
@@ -3559,86 +3725,147 @@
       </w:r>
       <w:proofErr w:type="spellStart"/>
       <w:r>
-        <w:t>Tylervanderweele</w:t>
+        <w:t>V</w:t>
+      </w:r>
+      <w:r>
+        <w:t>anderweele</w:t>
       </w:r>
       <w:proofErr w:type="spellEnd"/>
       <w:r>
         <w:t xml:space="preserve"> </w:t>
       </w:r>
       <w:r>
-        <w:t xml:space="preserve">have addressed how to ask questions that specifically target </w:t>
-      </w:r>
-      <w:r>
-        <w:t xml:space="preserve">to </w:t>
-      </w:r>
-      <w:r>
-        <w:t>reducing a disparity[@]</w:t>
+        <w:t xml:space="preserve">have </w:t>
+      </w:r>
+      <w:r>
+        <w:t>addressed how to decompose a disparity into a reduction and a residual portion upon intervening on a mediating path, controlling for confounding in a way that the relationship between confounders and race is preserved</w:t>
+      </w:r>
+      <w:r>
+        <w:t>[@</w:t>
+      </w:r>
+      <w:r>
+        <w:t>jackson2018</w:t>
+      </w:r>
+      <w:r>
+        <w:t>]</w:t>
       </w:r>
       <w:r>
         <w:t xml:space="preserve">. Jackson also </w:t>
       </w:r>
+      <w:r>
+        <w:t>presents</w:t>
+      </w:r>
+      <w:r>
+        <w:t xml:space="preserve"> a new notion </w:t>
+      </w:r>
+      <w:r>
+        <w:t>on how to choose</w:t>
+      </w:r>
+      <w:r>
+        <w:t xml:space="preserve"> </w:t>
+      </w:r>
+      <w:r>
+        <w:t xml:space="preserve">and classify </w:t>
+      </w:r>
+      <w:r>
+        <w:t xml:space="preserve">confounders </w:t>
+      </w:r>
+      <w:r>
+        <w:t>based on equity value judgments</w:t>
+      </w:r>
+      <w:r>
+        <w:t>[@</w:t>
+      </w:r>
+      <w:r>
+        <w:t>jackson2020</w:t>
+      </w:r>
+      <w:r>
+        <w:t xml:space="preserve">]. </w:t>
+      </w:r>
       <w:proofErr w:type="spellStart"/>
       <w:r>
-        <w:t>bringing</w:t>
-      </w:r>
-      <w:r>
-        <w:t>s</w:t>
+        <w:t>Mehrotra</w:t>
       </w:r>
       <w:proofErr w:type="spellEnd"/>
       <w:r>
-        <w:t xml:space="preserve"> a new notion of how to conceptualize confounders from an ethical </w:t>
-      </w:r>
-      <w:r>
-        <w:t>and social equity perspective</w:t>
-      </w:r>
-      <w:r>
-        <w:t>[@</w:t>
-      </w:r>
-      <w:r>
-        <w:t>jackson2020</w:t>
-      </w:r>
-      <w:r>
-        <w:t>]. Richardson et al., who harshly critiques causal inference, proposes counterfactual scenarios (outside the causal inference traditional methods) to conceptualize of the effect of reparations</w:t>
-      </w:r>
-      <w:r>
-        <w:t xml:space="preserve"> by transporting interventions to different populations. </w:t>
-      </w:r>
-      <w:r>
-        <w:t>These researchers highlight how to phrase research questions in a manner that directly puts attention to sources of disparities. They, as well, give notion to the potential interv</w:t>
-      </w:r>
-      <w:r>
-        <w:t>entions that could reduce them, which can even be conceptualized as in a target trial emulation</w:t>
-      </w:r>
-      <w:r>
-        <w:t>. Their work reiterates one of the key points of this dissertation, to ask causal questions</w:t>
+        <w:t xml:space="preserve"> et. al </w:t>
+      </w:r>
+      <w:r>
+        <w:t xml:space="preserve">illustrate how the </w:t>
+      </w:r>
+      <w:r>
+        <w:t xml:space="preserve">causal transportability theory can be used to describe </w:t>
+      </w:r>
+      <w:r>
+        <w:t xml:space="preserve">a “context” </w:t>
+      </w:r>
+      <w:r>
+        <w:t>in implementation sciences[@mehrotra2019]. Likewise, R</w:t>
+      </w:r>
+      <w:r>
+        <w:t xml:space="preserve">udolph et al. </w:t>
+      </w:r>
+      <w:r>
+        <w:t xml:space="preserve">have </w:t>
+      </w:r>
+      <w:r>
+        <w:t>propose</w:t>
+      </w:r>
+      <w:r>
+        <w:t>d</w:t>
+      </w:r>
+      <w:r>
+        <w:t xml:space="preserve"> transportability estimators to assess the extent to which individual-level characteristics may act as effect modifiers when assessing the effect of an intervention in different sites[@rudolph2018]. </w:t>
+      </w:r>
+      <w:r>
+        <w:t>These researchers highlight how to phrase research questions in a manner that directly puts attention to sources of disparities</w:t>
+      </w:r>
+      <w:r>
+        <w:t xml:space="preserve"> and potential interventions that could reduce them</w:t>
+      </w:r>
+      <w:r>
+        <w:t>, under explicit and transparent assumptions</w:t>
+      </w:r>
+      <w:r>
+        <w:t>.</w:t>
+      </w:r>
+      <w:r>
+        <w:t xml:space="preserve"> </w:t>
+      </w:r>
+      <w:r>
+        <w:t xml:space="preserve">Their work </w:t>
+      </w:r>
+      <w:r>
+        <w:t xml:space="preserve">also </w:t>
+      </w:r>
+      <w:r>
+        <w:t>reiterates one of the key points of this dissertation, to ask causal questions</w:t>
       </w:r>
       <w:r>
         <w:t xml:space="preserve"> we need creativity, imagination</w:t>
       </w:r>
       <w:r>
-        <w:t>, and to this matter, also awareness, sensibility, empathy and accountability</w:t>
-      </w:r>
-      <w:r>
-        <w:t xml:space="preserve"> (besides of course transparency and </w:t>
-      </w:r>
-      <w:proofErr w:type="spellStart"/>
-      <w:r>
-        <w:t>rigurosity</w:t>
-      </w:r>
-      <w:proofErr w:type="spellEnd"/>
-      <w:r>
-        <w:t xml:space="preserve">) </w:t>
-      </w:r>
-      <w:r>
-        <w:t xml:space="preserve">. </w:t>
+        <w:t xml:space="preserve">, and to this matter, also awareness, sensibility, empathy and accountability. </w:t>
       </w:r>
     </w:p>
     <w:p>
       <w:r>
-        <w:t>Thus, I would love to continue my research at the intersection of social epidemiolo</w:t>
-      </w:r>
-      <w:r>
-        <w:t xml:space="preserve">gy and causal inference methods. I believe much of the work in causal inference proposed above, can be extended to study </w:t>
+        <w:t>Thus,</w:t>
+      </w:r>
+      <w:r>
+        <w:t xml:space="preserve"> I believe much of the </w:t>
+      </w:r>
+      <w:r>
+        <w:t>work described</w:t>
+      </w:r>
+      <w:r>
+        <w:t xml:space="preserve"> above</w:t>
+      </w:r>
+      <w:r>
+        <w:t xml:space="preserve"> </w:t>
+      </w:r>
+      <w:r>
+        <w:t xml:space="preserve">can be extended to study </w:t>
       </w:r>
       <w:r>
         <w:t xml:space="preserve">the effect of (reducing) </w:t>
@@ -3650,13 +3877,161 @@
         <w:t xml:space="preserve"> and the risk of dementia</w:t>
       </w:r>
       <w:r>
-        <w:t xml:space="preserve">, considering the potential effect of these exposures/interventions in the effect of death. To this matter, </w:t>
+        <w:t xml:space="preserve">. </w:t>
+      </w:r>
+      <w:r>
+        <w:t xml:space="preserve">This </w:t>
+      </w:r>
+      <w:r>
+        <w:t xml:space="preserve">area of research can help us conceptualize questions that have not been addressed before around well-known social determinants </w:t>
+      </w:r>
+      <w:r>
+        <w:t xml:space="preserve">of health. </w:t>
+      </w:r>
+      <w:r>
+        <w:lastRenderedPageBreak/>
+        <w:t xml:space="preserve">Furthermore, with </w:t>
+      </w:r>
+      <w:r>
+        <w:t xml:space="preserve">the development of new estimands such as the separable effects </w:t>
+      </w:r>
+      <w:r>
+        <w:t xml:space="preserve">proposed by </w:t>
+      </w:r>
+      <w:proofErr w:type="spellStart"/>
+      <w:r>
+        <w:t>Stenruds</w:t>
+      </w:r>
+      <w:proofErr w:type="spellEnd"/>
+      <w:r>
+        <w:t xml:space="preserve"> et al.[@stenruds2019; @stenruds2020]</w:t>
+      </w:r>
+      <w:r>
+        <w:t>, we can further explore and expand on the research focused on disentangling the effect of social determinants of health in dementia risk, from the effect they have on death due to other causes</w:t>
+      </w:r>
+      <w:r>
+        <w:t xml:space="preserve"> </w:t>
+      </w:r>
+      <w:r>
+        <w:t>[</w:t>
+      </w:r>
+      <w:r>
+        <w:t>@mayeda2018</w:t>
+      </w:r>
+      <w:r>
+        <w:t>;</w:t>
+      </w:r>
+      <w:r>
+        <w:t xml:space="preserve"> @shaw2020</w:t>
+      </w:r>
+      <w:r>
+        <w:t>]</w:t>
+      </w:r>
+      <w:r>
+        <w:t xml:space="preserve">. </w:t>
+      </w:r>
+    </w:p>
+    <w:p/>
+    <w:p>
+      <w:r>
+        <w:t>## Conclusion</w:t>
       </w:r>
     </w:p>
     <w:p>
       <w:r>
-        <w:t xml:space="preserve"> </w:t>
-      </w:r>
+        <w:t>Doing research in the field of dementia, through a causal inference</w:t>
+      </w:r>
+      <w:r>
+        <w:t xml:space="preserve"> lens</w:t>
+      </w:r>
+      <w:r>
+        <w:t xml:space="preserve">, is an opportunity to improve how </w:t>
+      </w:r>
+      <w:r>
+        <w:t xml:space="preserve">we phrase and </w:t>
+      </w:r>
+      <w:r>
+        <w:t>answer research questions that may have direct</w:t>
+      </w:r>
+      <w:r>
+        <w:t xml:space="preserve"> public health implications, with observational data.</w:t>
+      </w:r>
+      <w:r>
+        <w:t xml:space="preserve"> </w:t>
+      </w:r>
+      <w:r>
+        <w:t>Since most the exposures (or potential interventions) that could reduce the burden of dementia through prevention and delay of onset are</w:t>
+      </w:r>
+      <w:r>
+        <w:t xml:space="preserve"> time-varying, we must strive to imp</w:t>
+      </w:r>
+      <w:r>
+        <w:t xml:space="preserve">rove the way we define our research questions. </w:t>
+      </w:r>
+      <w:r>
+        <w:t>Only by having defined a clear question (or estimand) we can continue to conceptualize the best study design that answers our question of interest</w:t>
+      </w:r>
+      <w:r>
+        <w:t xml:space="preserve">. </w:t>
+      </w:r>
+      <w:r>
+        <w:t xml:space="preserve"> </w:t>
+      </w:r>
+      <w:r>
+        <w:t xml:space="preserve">To </w:t>
+      </w:r>
+      <w:r>
+        <w:t xml:space="preserve">this matter, specifying the </w:t>
+      </w:r>
+      <w:r>
+        <w:t xml:space="preserve">components of the target trial </w:t>
+      </w:r>
+      <w:r>
+        <w:t xml:space="preserve">should be one of the first steps prior to the outline of an analysis plan that emulates such trial. </w:t>
+      </w:r>
+      <w:r>
+        <w:t xml:space="preserve">This process </w:t>
+      </w:r>
+      <w:r>
+        <w:t xml:space="preserve">is dynamic, </w:t>
+      </w:r>
+      <w:r>
+        <w:t xml:space="preserve">since </w:t>
+      </w:r>
+      <w:r>
+        <w:t xml:space="preserve">it requires a </w:t>
+      </w:r>
+      <w:r>
+        <w:t>deep understand</w:t>
+      </w:r>
+      <w:r>
+        <w:t>ing of the data sources and</w:t>
+      </w:r>
+      <w:r>
+        <w:t xml:space="preserve"> a constant </w:t>
+      </w:r>
+      <w:r>
+        <w:t>check that the causal contrasts</w:t>
+      </w:r>
+      <w:r>
+        <w:t xml:space="preserve"> and subsequent results are informative. In this manner, we can prevent several sources of bias from having a better design, and we can identify other sources of bias that c</w:t>
+      </w:r>
+      <w:r>
+        <w:t xml:space="preserve">an prevented (or quantified) through the analytic strategies. </w:t>
+      </w:r>
+      <w:r>
+        <w:t xml:space="preserve">Given that dementia is a disease related to aging, participants may be at risk of dying from other causes of disease, </w:t>
+      </w:r>
+      <w:r>
+        <w:t>which makes death a competing event. Thus, we should always include death as part of the question and choose estimators accordingly, not the other way aroun</w:t>
+      </w:r>
+      <w:r>
+        <w:t>d.</w:t>
+      </w:r>
+    </w:p>
+    <w:p>
+      <w:bookmarkStart w:id="1" w:name="_GoBack"/>
+      <w:bookmarkEnd w:id="1"/>
     </w:p>
     <w:sectPr>
       <w:pgSz w:w="12240" w:h="15840"/>
@@ -3669,8 +4044,8 @@
 </file>
 
 <file path=word/comments.xml><?xml version="1.0" encoding="utf-8"?>
-<w:comments xmlns:wpc="http://schemas.microsoft.com/office/word/2010/wordprocessingCanvas" xmlns:cx="http://schemas.microsoft.com/office/drawing/2014/chartex" xmlns:cx1="http://schemas.microsoft.com/office/drawing/2015/9/8/chartex" xmlns:cx2="http://schemas.microsoft.com/office/drawing/2015/10/21/chartex" xmlns:cx3="http://schemas.microsoft.com/office/drawing/2016/5/9/chartex" xmlns:cx4="http://schemas.microsoft.com/office/drawing/2016/5/10/chartex" xmlns:cx5="http://schemas.microsoft.com/office/drawing/2016/5/11/chartex" xmlns:cx6="http://schemas.microsoft.com/office/drawing/2016/5/12/chartex" xmlns:cx7="http://schemas.microsoft.com/office/drawing/2016/5/13/chartex" xmlns:cx8="http://schemas.microsoft.com/office/drawing/2016/5/14/chartex" xmlns:mc="http://schemas.openxmlformats.org/markup-compatibility/2006" xmlns:aink="http://schemas.microsoft.com/office/drawing/2016/ink" xmlns:am3d="http://schemas.microsoft.com/office/drawing/2017/model3d" xmlns:o="urn:schemas-microsoft-com:office:office" xmlns:r="http://schemas.openxmlformats.org/officeDocument/2006/relationships" xmlns:m="http://schemas.openxmlformats.org/officeDocument/2006/math" xmlns:v="urn:schemas-microsoft-com:vml" xmlns:wp14="http://schemas.microsoft.com/office/word/2010/wordprocessingDrawing" xmlns:wp="http://schemas.openxmlformats.org/drawingml/2006/wordprocessingDrawing" xmlns:w10="urn:schemas-microsoft-com:office:word" xmlns:w="http://schemas.openxmlformats.org/wordprocessingml/2006/main" xmlns:w14="http://schemas.microsoft.com/office/word/2010/wordml" xmlns:w15="http://schemas.microsoft.com/office/word/2012/wordml" xmlns:w16cex="http://schemas.microsoft.com/office/word/2018/wordml/cex" xmlns:w16cid="http://schemas.microsoft.com/office/word/2016/wordml/cid" xmlns:w16="http://schemas.microsoft.com/office/word/2018/wordml" xmlns:w16sdtdh="http://schemas.microsoft.com/office/word/2020/wordml/sdtdatahash" xmlns:w16se="http://schemas.microsoft.com/office/word/2015/wordml/symex" xmlns:wpg="http://schemas.microsoft.com/office/word/2010/wordprocessingGroup" xmlns:wpi="http://schemas.microsoft.com/office/word/2010/wordprocessingInk" xmlns:wne="http://schemas.microsoft.com/office/word/2006/wordml" xmlns:wps="http://schemas.microsoft.com/office/word/2010/wordprocessingShape" mc:Ignorable="w14 w15 w16se w16cid w16 w16cex w16sdtdh wp14">
-  <w:comment w:id="0" w:author="Sonja Swanson" w:date="2021-10-13T11:33:00Z" w:initials="SS">
+<w:comments xmlns:wpc="http://schemas.microsoft.com/office/word/2010/wordprocessingCanvas" xmlns:cx="http://schemas.microsoft.com/office/drawing/2014/chartex" xmlns:cx1="http://schemas.microsoft.com/office/drawing/2015/9/8/chartex" xmlns:mc="http://schemas.openxmlformats.org/markup-compatibility/2006" xmlns:o="urn:schemas-microsoft-com:office:office" xmlns:r="http://schemas.openxmlformats.org/officeDocument/2006/relationships" xmlns:m="http://schemas.openxmlformats.org/officeDocument/2006/math" xmlns:v="urn:schemas-microsoft-com:vml" xmlns:wp14="http://schemas.microsoft.com/office/word/2010/wordprocessingDrawing" xmlns:wp="http://schemas.openxmlformats.org/drawingml/2006/wordprocessingDrawing" xmlns:w10="urn:schemas-microsoft-com:office:word" xmlns:w="http://schemas.openxmlformats.org/wordprocessingml/2006/main" xmlns:w14="http://schemas.microsoft.com/office/word/2010/wordml" xmlns:w15="http://schemas.microsoft.com/office/word/2012/wordml" xmlns:w16se="http://schemas.microsoft.com/office/word/2015/wordml/symex" xmlns:wpg="http://schemas.microsoft.com/office/word/2010/wordprocessingGroup" xmlns:wpi="http://schemas.microsoft.com/office/word/2010/wordprocessingInk" xmlns:wne="http://schemas.microsoft.com/office/word/2006/wordml" xmlns:wps="http://schemas.microsoft.com/office/word/2010/wordprocessingShape" mc:Ignorable="w14 w15 w16se wp14">
+  <w:comment w:id="0" w:author="L.P. Rojas Saunero" w:date="2021-10-19T11:24:00Z" w:initials="LPRS">
     <w:p>
       <w:pPr>
         <w:pStyle w:val="CommentText"/>
@@ -3682,31 +4057,7 @@
         <w:annotationRef/>
       </w:r>
       <w:r>
-        <w:t xml:space="preserve">My only suggestion here is to return a little bit not to the “BIG” arguments against the CDE (that you articulate well above) but to your feelings on how it might be the compromise that is closest to what we care about in some cases. Or to why you don’t feel we should be prescriptive that we should never estimate the CDE (as Miguel has argued, to Jessica’s and my objections). My personal feeling is that we need to make researchers </w:t>
-      </w:r>
-      <w:proofErr w:type="spellStart"/>
-      <w:r>
-        <w:t>well armed</w:t>
-      </w:r>
-      <w:proofErr w:type="spellEnd"/>
-      <w:r>
-        <w:t xml:space="preserve"> in articulating the question and knowing the tradeoffs, assumptions, best analyses, and interpretation. The counterfactual where we make people completely immortal until age 90 at least is not achievable, but that counterfactual may be closer to the decision-making we’ll face in 30 years than the current world’s mortality rates. This enters into a bigger theme of whether the CDE is more transportable to the world you want to learn about than the TE.</w:t>
-      </w:r>
-    </w:p>
-    <w:p>
-      <w:pPr>
-        <w:pStyle w:val="CommentText"/>
-      </w:pPr>
-    </w:p>
-    <w:p>
-      <w:pPr>
-        <w:pStyle w:val="CommentText"/>
-      </w:pPr>
-      <w:r>
-        <w:t xml:space="preserve">You don’t have to </w:t>
-      </w:r>
-      <w:r>
-        <w:t>agree with what I wrote above, but I think it’d be helpful for your reader to hear your thoughts on why you don’t think the CDE is perfect either, or why even though you don’t think the big critiques against it are reasons to throw it away entirely you still think it needs to be used appropriately/judiciously/etc.</w:t>
+        <w:t>I completely agree with you on not ending with emphasis on the CDE, so I moved around some sentences and paragraphs, hope this goes in line our matching perspective!</w:t>
       </w:r>
     </w:p>
   </w:comment>
@@ -3714,8 +4065,8 @@
 </file>
 
 <file path=word/commentsExtended.xml><?xml version="1.0" encoding="utf-8"?>
-<w15:commentsEx xmlns:wpc="http://schemas.microsoft.com/office/word/2010/wordprocessingCanvas" xmlns:cx="http://schemas.microsoft.com/office/drawing/2014/chartex" xmlns:cx1="http://schemas.microsoft.com/office/drawing/2015/9/8/chartex" xmlns:cx2="http://schemas.microsoft.com/office/drawing/2015/10/21/chartex" xmlns:cx3="http://schemas.microsoft.com/office/drawing/2016/5/9/chartex" xmlns:cx4="http://schemas.microsoft.com/office/drawing/2016/5/10/chartex" xmlns:cx5="http://schemas.microsoft.com/office/drawing/2016/5/11/chartex" xmlns:cx6="http://schemas.microsoft.com/office/drawing/2016/5/12/chartex" xmlns:cx7="http://schemas.microsoft.com/office/drawing/2016/5/13/chartex" xmlns:cx8="http://schemas.microsoft.com/office/drawing/2016/5/14/chartex" xmlns:mc="http://schemas.openxmlformats.org/markup-compatibility/2006" xmlns:aink="http://schemas.microsoft.com/office/drawing/2016/ink" xmlns:am3d="http://schemas.microsoft.com/office/drawing/2017/model3d" xmlns:o="urn:schemas-microsoft-com:office:office" xmlns:r="http://schemas.openxmlformats.org/officeDocument/2006/relationships" xmlns:m="http://schemas.openxmlformats.org/officeDocument/2006/math" xmlns:v="urn:schemas-microsoft-com:vml" xmlns:wp14="http://schemas.microsoft.com/office/word/2010/wordprocessingDrawing" xmlns:wp="http://schemas.openxmlformats.org/drawingml/2006/wordprocessingDrawing" xmlns:w10="urn:schemas-microsoft-com:office:word" xmlns:w="http://schemas.openxmlformats.org/wordprocessingml/2006/main" xmlns:w14="http://schemas.microsoft.com/office/word/2010/wordml" xmlns:w15="http://schemas.microsoft.com/office/word/2012/wordml" xmlns:w16cex="http://schemas.microsoft.com/office/word/2018/wordml/cex" xmlns:w16cid="http://schemas.microsoft.com/office/word/2016/wordml/cid" xmlns:w16="http://schemas.microsoft.com/office/word/2018/wordml" xmlns:w16sdtdh="http://schemas.microsoft.com/office/word/2020/wordml/sdtdatahash" xmlns:w16se="http://schemas.microsoft.com/office/word/2015/wordml/symex" xmlns:wpg="http://schemas.microsoft.com/office/word/2010/wordprocessingGroup" xmlns:wpi="http://schemas.microsoft.com/office/word/2010/wordprocessingInk" xmlns:wne="http://schemas.microsoft.com/office/word/2006/wordml" xmlns:wps="http://schemas.microsoft.com/office/word/2010/wordprocessingShape" mc:Ignorable="w14 w15 w16se w16cid w16 w16cex w16sdtdh wp14">
-  <w15:commentEx w15:paraId="76EB7CAA" w15:done="0"/>
+<w15:commentsEx xmlns:wpc="http://schemas.microsoft.com/office/word/2010/wordprocessingCanvas" xmlns:cx="http://schemas.microsoft.com/office/drawing/2014/chartex" xmlns:cx1="http://schemas.microsoft.com/office/drawing/2015/9/8/chartex" xmlns:mc="http://schemas.openxmlformats.org/markup-compatibility/2006" xmlns:o="urn:schemas-microsoft-com:office:office" xmlns:r="http://schemas.openxmlformats.org/officeDocument/2006/relationships" xmlns:m="http://schemas.openxmlformats.org/officeDocument/2006/math" xmlns:v="urn:schemas-microsoft-com:vml" xmlns:wp14="http://schemas.microsoft.com/office/word/2010/wordprocessingDrawing" xmlns:wp="http://schemas.openxmlformats.org/drawingml/2006/wordprocessingDrawing" xmlns:w10="urn:schemas-microsoft-com:office:word" xmlns:w="http://schemas.openxmlformats.org/wordprocessingml/2006/main" xmlns:w14="http://schemas.microsoft.com/office/word/2010/wordml" xmlns:w15="http://schemas.microsoft.com/office/word/2012/wordml" xmlns:w16se="http://schemas.microsoft.com/office/word/2015/wordml/symex" xmlns:wpg="http://schemas.microsoft.com/office/word/2010/wordprocessingGroup" xmlns:wpi="http://schemas.microsoft.com/office/word/2010/wordprocessingInk" xmlns:wne="http://schemas.microsoft.com/office/word/2006/wordml" xmlns:wps="http://schemas.microsoft.com/office/word/2010/wordprocessingShape" mc:Ignorable="w14 w15 w16se wp14">
+  <w15:commentEx w15:paraId="7D56162E" w15:done="0"/>
 </w15:commentsEx>
 </file>
 
@@ -3732,7 +4083,7 @@
 </file>
 
 <file path=word/numbering.xml><?xml version="1.0" encoding="utf-8"?>
-<w:numbering xmlns:wpc="http://schemas.microsoft.com/office/word/2010/wordprocessingCanvas" xmlns:cx="http://schemas.microsoft.com/office/drawing/2014/chartex" xmlns:cx1="http://schemas.microsoft.com/office/drawing/2015/9/8/chartex" xmlns:cx2="http://schemas.microsoft.com/office/drawing/2015/10/21/chartex" xmlns:cx3="http://schemas.microsoft.com/office/drawing/2016/5/9/chartex" xmlns:cx4="http://schemas.microsoft.com/office/drawing/2016/5/10/chartex" xmlns:cx5="http://schemas.microsoft.com/office/drawing/2016/5/11/chartex" xmlns:cx6="http://schemas.microsoft.com/office/drawing/2016/5/12/chartex" xmlns:cx7="http://schemas.microsoft.com/office/drawing/2016/5/13/chartex" xmlns:cx8="http://schemas.microsoft.com/office/drawing/2016/5/14/chartex" xmlns:mc="http://schemas.openxmlformats.org/markup-compatibility/2006" xmlns:aink="http://schemas.microsoft.com/office/drawing/2016/ink" xmlns:am3d="http://schemas.microsoft.com/office/drawing/2017/model3d" xmlns:o="urn:schemas-microsoft-com:office:office" xmlns:r="http://schemas.openxmlformats.org/officeDocument/2006/relationships" xmlns:m="http://schemas.openxmlformats.org/officeDocument/2006/math" xmlns:v="urn:schemas-microsoft-com:vml" xmlns:wp14="http://schemas.microsoft.com/office/word/2010/wordprocessingDrawing" xmlns:wp="http://schemas.openxmlformats.org/drawingml/2006/wordprocessingDrawing" xmlns:w10="urn:schemas-microsoft-com:office:word" xmlns:w="http://schemas.openxmlformats.org/wordprocessingml/2006/main" xmlns:w14="http://schemas.microsoft.com/office/word/2010/wordml" xmlns:w15="http://schemas.microsoft.com/office/word/2012/wordml" xmlns:w16cex="http://schemas.microsoft.com/office/word/2018/wordml/cex" xmlns:w16cid="http://schemas.microsoft.com/office/word/2016/wordml/cid" xmlns:w16="http://schemas.microsoft.com/office/word/2018/wordml" xmlns:w16sdtdh="http://schemas.microsoft.com/office/word/2020/wordml/sdtdatahash" xmlns:w16se="http://schemas.microsoft.com/office/word/2015/wordml/symex" xmlns:wpg="http://schemas.microsoft.com/office/word/2010/wordprocessingGroup" xmlns:wpi="http://schemas.microsoft.com/office/word/2010/wordprocessingInk" xmlns:wne="http://schemas.microsoft.com/office/word/2006/wordml" xmlns:wps="http://schemas.microsoft.com/office/word/2010/wordprocessingShape" mc:Ignorable="w14 w15 w16se w16cid w16 w16cex w16sdtdh wp14">
+<w:numbering xmlns:wpc="http://schemas.microsoft.com/office/word/2010/wordprocessingCanvas" xmlns:cx="http://schemas.microsoft.com/office/drawing/2014/chartex" xmlns:cx1="http://schemas.microsoft.com/office/drawing/2015/9/8/chartex" xmlns:mc="http://schemas.openxmlformats.org/markup-compatibility/2006" xmlns:o="urn:schemas-microsoft-com:office:office" xmlns:r="http://schemas.openxmlformats.org/officeDocument/2006/relationships" xmlns:m="http://schemas.openxmlformats.org/officeDocument/2006/math" xmlns:v="urn:schemas-microsoft-com:vml" xmlns:wp14="http://schemas.microsoft.com/office/word/2010/wordprocessingDrawing" xmlns:wp="http://schemas.openxmlformats.org/drawingml/2006/wordprocessingDrawing" xmlns:w10="urn:schemas-microsoft-com:office:word" xmlns:w="http://schemas.openxmlformats.org/wordprocessingml/2006/main" xmlns:w14="http://schemas.microsoft.com/office/word/2010/wordml" xmlns:w15="http://schemas.microsoft.com/office/word/2012/wordml" xmlns:w16se="http://schemas.microsoft.com/office/word/2015/wordml/symex" xmlns:wpg="http://schemas.microsoft.com/office/word/2010/wordprocessingGroup" xmlns:wpi="http://schemas.microsoft.com/office/word/2010/wordprocessingInk" xmlns:wne="http://schemas.microsoft.com/office/word/2006/wordml" xmlns:wps="http://schemas.microsoft.com/office/word/2010/wordprocessingShape" mc:Ignorable="w14 w15 w16se wp14">
   <w:abstractNum w:abstractNumId="0" w15:restartNumberingAfterBreak="0">
     <w:nsid w:val="00783CC9"/>
     <w:multiLevelType w:val="hybridMultilevel"/>
@@ -4317,18 +4668,15 @@
 </file>
 
 <file path=word/people.xml><?xml version="1.0" encoding="utf-8"?>
-<w15:people xmlns:wpc="http://schemas.microsoft.com/office/word/2010/wordprocessingCanvas" xmlns:cx="http://schemas.microsoft.com/office/drawing/2014/chartex" xmlns:cx1="http://schemas.microsoft.com/office/drawing/2015/9/8/chartex" xmlns:cx2="http://schemas.microsoft.com/office/drawing/2015/10/21/chartex" xmlns:cx3="http://schemas.microsoft.com/office/drawing/2016/5/9/chartex" xmlns:cx4="http://schemas.microsoft.com/office/drawing/2016/5/10/chartex" xmlns:cx5="http://schemas.microsoft.com/office/drawing/2016/5/11/chartex" xmlns:cx6="http://schemas.microsoft.com/office/drawing/2016/5/12/chartex" xmlns:cx7="http://schemas.microsoft.com/office/drawing/2016/5/13/chartex" xmlns:cx8="http://schemas.microsoft.com/office/drawing/2016/5/14/chartex" xmlns:mc="http://schemas.openxmlformats.org/markup-compatibility/2006" xmlns:aink="http://schemas.microsoft.com/office/drawing/2016/ink" xmlns:am3d="http://schemas.microsoft.com/office/drawing/2017/model3d" xmlns:o="urn:schemas-microsoft-com:office:office" xmlns:r="http://schemas.openxmlformats.org/officeDocument/2006/relationships" xmlns:m="http://schemas.openxmlformats.org/officeDocument/2006/math" xmlns:v="urn:schemas-microsoft-com:vml" xmlns:wp14="http://schemas.microsoft.com/office/word/2010/wordprocessingDrawing" xmlns:wp="http://schemas.openxmlformats.org/drawingml/2006/wordprocessingDrawing" xmlns:w10="urn:schemas-microsoft-com:office:word" xmlns:w="http://schemas.openxmlformats.org/wordprocessingml/2006/main" xmlns:w14="http://schemas.microsoft.com/office/word/2010/wordml" xmlns:w15="http://schemas.microsoft.com/office/word/2012/wordml" xmlns:w16cex="http://schemas.microsoft.com/office/word/2018/wordml/cex" xmlns:w16cid="http://schemas.microsoft.com/office/word/2016/wordml/cid" xmlns:w16="http://schemas.microsoft.com/office/word/2018/wordml" xmlns:w16sdtdh="http://schemas.microsoft.com/office/word/2020/wordml/sdtdatahash" xmlns:w16se="http://schemas.microsoft.com/office/word/2015/wordml/symex" xmlns:wpg="http://schemas.microsoft.com/office/word/2010/wordprocessingGroup" xmlns:wpi="http://schemas.microsoft.com/office/word/2010/wordprocessingInk" xmlns:wne="http://schemas.microsoft.com/office/word/2006/wordml" xmlns:wps="http://schemas.microsoft.com/office/word/2010/wordprocessingShape" mc:Ignorable="w14 w15 w16se w16cid w16 w16cex w16sdtdh wp14">
+<w15:people xmlns:wpc="http://schemas.microsoft.com/office/word/2010/wordprocessingCanvas" xmlns:cx="http://schemas.microsoft.com/office/drawing/2014/chartex" xmlns:cx1="http://schemas.microsoft.com/office/drawing/2015/9/8/chartex" xmlns:mc="http://schemas.openxmlformats.org/markup-compatibility/2006" xmlns:o="urn:schemas-microsoft-com:office:office" xmlns:r="http://schemas.openxmlformats.org/officeDocument/2006/relationships" xmlns:m="http://schemas.openxmlformats.org/officeDocument/2006/math" xmlns:v="urn:schemas-microsoft-com:vml" xmlns:wp14="http://schemas.microsoft.com/office/word/2010/wordprocessingDrawing" xmlns:wp="http://schemas.openxmlformats.org/drawingml/2006/wordprocessingDrawing" xmlns:w10="urn:schemas-microsoft-com:office:word" xmlns:w="http://schemas.openxmlformats.org/wordprocessingml/2006/main" xmlns:w14="http://schemas.microsoft.com/office/word/2010/wordml" xmlns:w15="http://schemas.microsoft.com/office/word/2012/wordml" xmlns:w16se="http://schemas.microsoft.com/office/word/2015/wordml/symex" xmlns:wpg="http://schemas.microsoft.com/office/word/2010/wordprocessingGroup" xmlns:wpi="http://schemas.microsoft.com/office/word/2010/wordprocessingInk" xmlns:wne="http://schemas.microsoft.com/office/word/2006/wordml" xmlns:wps="http://schemas.microsoft.com/office/word/2010/wordprocessingShape" mc:Ignorable="w14 w15 w16se wp14">
   <w15:person w15:author="L.P. Rojas Saunero">
     <w15:presenceInfo w15:providerId="AD" w15:userId="S-1-5-21-932686498-1610486119-1155464205-235496"/>
-  </w15:person>
-  <w15:person w15:author="Sonja Swanson">
-    <w15:presenceInfo w15:providerId="Windows Live" w15:userId="bca54ce8857ce526"/>
   </w15:person>
 </w15:people>
 </file>
 
 <file path=word/styles.xml><?xml version="1.0" encoding="utf-8"?>
-<w:styles xmlns:mc="http://schemas.openxmlformats.org/markup-compatibility/2006" xmlns:r="http://schemas.openxmlformats.org/officeDocument/2006/relationships" xmlns:w="http://schemas.openxmlformats.org/wordprocessingml/2006/main" xmlns:w14="http://schemas.microsoft.com/office/word/2010/wordml" xmlns:w15="http://schemas.microsoft.com/office/word/2012/wordml" xmlns:w16cex="http://schemas.microsoft.com/office/word/2018/wordml/cex" xmlns:w16cid="http://schemas.microsoft.com/office/word/2016/wordml/cid" xmlns:w16="http://schemas.microsoft.com/office/word/2018/wordml" xmlns:w16sdtdh="http://schemas.microsoft.com/office/word/2020/wordml/sdtdatahash" xmlns:w16se="http://schemas.microsoft.com/office/word/2015/wordml/symex" mc:Ignorable="w14 w15 w16se w16cid w16 w16cex w16sdtdh">
+<w:styles xmlns:mc="http://schemas.openxmlformats.org/markup-compatibility/2006" xmlns:r="http://schemas.openxmlformats.org/officeDocument/2006/relationships" xmlns:w="http://schemas.openxmlformats.org/wordprocessingml/2006/main" xmlns:w14="http://schemas.microsoft.com/office/word/2010/wordml" xmlns:w15="http://schemas.microsoft.com/office/word/2012/wordml" xmlns:w16se="http://schemas.microsoft.com/office/word/2015/wordml/symex" mc:Ignorable="w14 w15 w16se">
   <w:docDefaults>
     <w:rPrDefault>
       <w:rPr>
@@ -4344,7 +4692,7 @@
       </w:pPr>
     </w:pPrDefault>
   </w:docDefaults>
-  <w:latentStyles w:defLockedState="0" w:defUIPriority="99" w:defSemiHidden="0" w:defUnhideWhenUsed="0" w:defQFormat="0" w:count="376">
+  <w:latentStyles w:defLockedState="0" w:defUIPriority="99" w:defSemiHidden="0" w:defUnhideWhenUsed="0" w:defQFormat="0" w:count="371">
     <w:lsdException w:name="Normal" w:uiPriority="0" w:qFormat="1"/>
     <w:lsdException w:name="heading 1" w:uiPriority="9" w:qFormat="1"/>
     <w:lsdException w:name="heading 2" w:semiHidden="1" w:uiPriority="9" w:unhideWhenUsed="1" w:qFormat="1"/>
@@ -4450,6 +4798,7 @@
     <w:lsdException w:name="HTML Sample" w:semiHidden="1" w:unhideWhenUsed="1"/>
     <w:lsdException w:name="HTML Typewriter" w:semiHidden="1" w:unhideWhenUsed="1"/>
     <w:lsdException w:name="HTML Variable" w:semiHidden="1" w:unhideWhenUsed="1"/>
+    <w:lsdException w:name="Normal Table" w:semiHidden="1" w:unhideWhenUsed="1"/>
     <w:lsdException w:name="annotation subject" w:semiHidden="1" w:unhideWhenUsed="1"/>
     <w:lsdException w:name="No List" w:semiHidden="1" w:unhideWhenUsed="1"/>
     <w:lsdException w:name="Outline List 1" w:semiHidden="1" w:unhideWhenUsed="1"/>
@@ -4492,8 +4841,11 @@
     <w:lsdException w:name="Table Contemporary" w:semiHidden="1" w:unhideWhenUsed="1"/>
     <w:lsdException w:name="Table Elegant" w:semiHidden="1" w:unhideWhenUsed="1"/>
     <w:lsdException w:name="Table Professional" w:semiHidden="1" w:unhideWhenUsed="1"/>
+    <w:lsdException w:name="Table Subtle 1" w:semiHidden="1" w:unhideWhenUsed="1"/>
     <w:lsdException w:name="Table Subtle 2" w:semiHidden="1" w:unhideWhenUsed="1"/>
     <w:lsdException w:name="Table Web 1" w:semiHidden="1" w:unhideWhenUsed="1"/>
+    <w:lsdException w:name="Table Web 2" w:semiHidden="1" w:unhideWhenUsed="1"/>
+    <w:lsdException w:name="Table Web 3" w:semiHidden="1" w:unhideWhenUsed="1"/>
     <w:lsdException w:name="Balloon Text" w:semiHidden="1" w:unhideWhenUsed="1"/>
     <w:lsdException w:name="Table Grid" w:uiPriority="59"/>
     <w:lsdException w:name="Table Theme" w:semiHidden="1" w:unhideWhenUsed="1"/>
@@ -4712,11 +5064,6 @@
     <w:lsdException w:name="List Table 5 Dark Accent 6" w:uiPriority="50"/>
     <w:lsdException w:name="List Table 6 Colorful Accent 6" w:uiPriority="51"/>
     <w:lsdException w:name="List Table 7 Colorful Accent 6" w:uiPriority="52"/>
-    <w:lsdException w:name="Mention" w:semiHidden="1" w:unhideWhenUsed="1"/>
-    <w:lsdException w:name="Smart Hyperlink" w:semiHidden="1" w:unhideWhenUsed="1"/>
-    <w:lsdException w:name="Hashtag" w:semiHidden="1" w:unhideWhenUsed="1"/>
-    <w:lsdException w:name="Unresolved Mention" w:semiHidden="1" w:unhideWhenUsed="1"/>
-    <w:lsdException w:name="Smart Link" w:semiHidden="1" w:unhideWhenUsed="1"/>
   </w:latentStyles>
   <w:style w:type="paragraph" w:default="1" w:styleId="Normal">
     <w:name w:val="Normal"/>
@@ -5163,4 +5510,16 @@
   <a:objectDefaults/>
   <a:extraClrSchemeLst/>
 </a:theme>
+</file>
+
+<file path=customXml/item1.xml><?xml version="1.0" encoding="utf-8"?>
+<b:Sources xmlns:b="http://schemas.openxmlformats.org/officeDocument/2006/bibliography" xmlns="http://schemas.openxmlformats.org/officeDocument/2006/bibliography" SelectedStyle="\APASixthEditionOfficeOnline.xsl" StyleName="APA" Version="6"/>
+</file>
+
+<file path=customXml/itemProps1.xml><?xml version="1.0" encoding="utf-8"?>
+<ds:datastoreItem xmlns:ds="http://schemas.openxmlformats.org/officeDocument/2006/customXml" ds:itemID="{AB7512F1-57DE-480D-A6D4-4F0CB5862F14}">
+  <ds:schemaRefs>
+    <ds:schemaRef ds:uri="http://schemas.openxmlformats.org/officeDocument/2006/bibliography"/>
+  </ds:schemaRefs>
+</ds:datastoreItem>
 </file>
</xml_diff>